<commit_message>
Wrote my contribution to the Report
</commit_message>
<xml_diff>
--- a/Group Report.docx
+++ b/Group Report.docx
@@ -14,13 +14,8 @@
       </w:r>
     </w:p>
     <w:p>
-      <w:proofErr w:type="spellStart"/>
-      <w:r>
-        <w:t>Yifu</w:t>
-      </w:r>
-      <w:proofErr w:type="spellEnd"/>
-      <w:r>
-        <w:t xml:space="preserve"> Yang:</w:t>
+      <w:r>
+        <w:t>Yifu Yang:</w:t>
       </w:r>
       <w:r>
         <w:t xml:space="preserve"> 33% of work performed </w:t>
@@ -272,7 +267,71 @@
       </w:r>
     </w:p>
     <w:p/>
-    <w:p/>
+    <w:p>
+      <w:r>
+        <w:t>Tom Furlong</w:t>
+      </w:r>
+      <w:r>
+        <w:t>:</w:t>
+      </w:r>
+      <w:r>
+        <w:t xml:space="preserve"> 33% of work performed</w:t>
+      </w:r>
+    </w:p>
+    <w:p>
+      <w:pPr>
+        <w:pStyle w:val="ListParagraph"/>
+        <w:numPr>
+          <w:ilvl w:val="0"/>
+          <w:numId w:val="3"/>
+        </w:numPr>
+      </w:pPr>
+      <w:r>
+        <w:t xml:space="preserve">User registration </w:t>
+      </w:r>
+      <w:r>
+        <w:t>design, this page allows users to fill in details to register to be able to book an appointment. I used bootstrap for the front-end design</w:t>
+      </w:r>
+      <w:r>
+        <w:t xml:space="preserve">. I did validation checks in the front and backend for the required info </w:t>
+      </w:r>
+      <w:r>
+        <w:t>(backend, database, and Frontend design)</w:t>
+      </w:r>
+      <w:r>
+        <w:t>.</w:t>
+      </w:r>
+    </w:p>
+    <w:p>
+      <w:pPr>
+        <w:pStyle w:val="ListParagraph"/>
+        <w:numPr>
+          <w:ilvl w:val="0"/>
+          <w:numId w:val="3"/>
+        </w:numPr>
+      </w:pPr>
+      <w:r>
+        <w:t>User booking appointment functionality and UI</w:t>
+      </w:r>
+      <w:r>
+        <w:t>. Once a user in registered and log</w:t>
+      </w:r>
+      <w:r>
+        <w:t>g</w:t>
+      </w:r>
+      <w:r>
+        <w:t xml:space="preserve">ed in they can book an appointment. I </w:t>
+      </w:r>
+      <w:r>
+        <w:t>did all the validation checks in the backend to satisfy the requirements</w:t>
+      </w:r>
+      <w:r>
+        <w:t xml:space="preserve"> (backend and frontend)</w:t>
+      </w:r>
+      <w:r>
+        <w:t>.</w:t>
+      </w:r>
+    </w:p>
     <w:sectPr>
       <w:pgSz w:w="11906" w:h="16838"/>
       <w:pgMar w:top="1440" w:right="1440" w:bottom="1440" w:left="1440" w:header="720" w:footer="720" w:gutter="0"/>
@@ -375,6 +434,95 @@
     </w:lvl>
   </w:abstractNum>
   <w:abstractNum w:abstractNumId="1" w15:restartNumberingAfterBreak="0">
+    <w:nsid w:val="27094E67"/>
+    <w:multiLevelType w:val="hybridMultilevel"/>
+    <w:tmpl w:val="2E72284C"/>
+    <w:lvl w:ilvl="0" w:tplc="1809000F">
+      <w:start w:val="1"/>
+      <w:numFmt w:val="decimal"/>
+      <w:lvlText w:val="%1."/>
+      <w:lvlJc w:val="left"/>
+      <w:pPr>
+        <w:ind w:left="720" w:hanging="360"/>
+      </w:pPr>
+      <w:rPr>
+        <w:rFonts w:hint="default"/>
+      </w:rPr>
+    </w:lvl>
+    <w:lvl w:ilvl="1" w:tplc="18090019" w:tentative="1">
+      <w:start w:val="1"/>
+      <w:numFmt w:val="lowerLetter"/>
+      <w:lvlText w:val="%2."/>
+      <w:lvlJc w:val="left"/>
+      <w:pPr>
+        <w:ind w:left="1440" w:hanging="360"/>
+      </w:pPr>
+    </w:lvl>
+    <w:lvl w:ilvl="2" w:tplc="1809001B" w:tentative="1">
+      <w:start w:val="1"/>
+      <w:numFmt w:val="lowerRoman"/>
+      <w:lvlText w:val="%3."/>
+      <w:lvlJc w:val="right"/>
+      <w:pPr>
+        <w:ind w:left="2160" w:hanging="180"/>
+      </w:pPr>
+    </w:lvl>
+    <w:lvl w:ilvl="3" w:tplc="1809000F" w:tentative="1">
+      <w:start w:val="1"/>
+      <w:numFmt w:val="decimal"/>
+      <w:lvlText w:val="%4."/>
+      <w:lvlJc w:val="left"/>
+      <w:pPr>
+        <w:ind w:left="2880" w:hanging="360"/>
+      </w:pPr>
+    </w:lvl>
+    <w:lvl w:ilvl="4" w:tplc="18090019" w:tentative="1">
+      <w:start w:val="1"/>
+      <w:numFmt w:val="lowerLetter"/>
+      <w:lvlText w:val="%5."/>
+      <w:lvlJc w:val="left"/>
+      <w:pPr>
+        <w:ind w:left="3600" w:hanging="360"/>
+      </w:pPr>
+    </w:lvl>
+    <w:lvl w:ilvl="5" w:tplc="1809001B" w:tentative="1">
+      <w:start w:val="1"/>
+      <w:numFmt w:val="lowerRoman"/>
+      <w:lvlText w:val="%6."/>
+      <w:lvlJc w:val="right"/>
+      <w:pPr>
+        <w:ind w:left="4320" w:hanging="180"/>
+      </w:pPr>
+    </w:lvl>
+    <w:lvl w:ilvl="6" w:tplc="1809000F" w:tentative="1">
+      <w:start w:val="1"/>
+      <w:numFmt w:val="decimal"/>
+      <w:lvlText w:val="%7."/>
+      <w:lvlJc w:val="left"/>
+      <w:pPr>
+        <w:ind w:left="5040" w:hanging="360"/>
+      </w:pPr>
+    </w:lvl>
+    <w:lvl w:ilvl="7" w:tplc="18090019" w:tentative="1">
+      <w:start w:val="1"/>
+      <w:numFmt w:val="lowerLetter"/>
+      <w:lvlText w:val="%8."/>
+      <w:lvlJc w:val="left"/>
+      <w:pPr>
+        <w:ind w:left="5760" w:hanging="360"/>
+      </w:pPr>
+    </w:lvl>
+    <w:lvl w:ilvl="8" w:tplc="1809001B" w:tentative="1">
+      <w:start w:val="1"/>
+      <w:numFmt w:val="lowerRoman"/>
+      <w:lvlText w:val="%9."/>
+      <w:lvlJc w:val="right"/>
+      <w:pPr>
+        <w:ind w:left="6480" w:hanging="180"/>
+      </w:pPr>
+    </w:lvl>
+  </w:abstractNum>
+  <w:abstractNum w:abstractNumId="2" w15:restartNumberingAfterBreak="0">
     <w:nsid w:val="62797849"/>
     <w:multiLevelType w:val="hybridMultilevel"/>
     <w:tmpl w:val="0B4A9628"/>
@@ -464,10 +612,13 @@
     </w:lvl>
   </w:abstractNum>
   <w:num w:numId="1">
-    <w:abstractNumId w:val="1"/>
+    <w:abstractNumId w:val="2"/>
   </w:num>
   <w:num w:numId="2">
     <w:abstractNumId w:val="0"/>
+  </w:num>
+  <w:num w:numId="3">
+    <w:abstractNumId w:val="1"/>
   </w:num>
 </w:numbering>
 </file>

</xml_diff>